<commit_message>
Add: Exer_5_Module02 ver 2
</commit_message>
<xml_diff>
--- a/Module_2_NguyenThanhLuan_21123021/21123021_NguyenThanhLuan_Module02.docx
+++ b/Module_2_NguyenThanhLuan_21123021/21123021_NguyenThanhLuan_Module02.docx
@@ -2402,18 +2402,29 @@
         </w:tabs>
         <w:rPr>
           <w:bCs/>
-          <w:sz w:val="28"/>
-          <w:szCs w:val="28"/>
-        </w:rPr>
-      </w:pPr>
-      <w:r>
+        </w:rPr>
+      </w:pPr>
+      <w:r>
+        <w:rPr>
+          <w:bCs/>
+        </w:rPr>
+        <w:t>Monday to Friday: 7:30-11:30, 13:30-16:30</w:t>
+      </w:r>
+    </w:p>
+    <w:p>
+      <w:pPr>
+        <w:pStyle w:val="ListParagraph"/>
+        <w:tabs>
+          <w:tab w:val="left" w:pos="2730"/>
+          <w:tab w:val="left" w:pos="5420"/>
+        </w:tabs>
+        <w:ind w:left="1440"/>
         <w:rPr>
           <w:bCs/>
           <w:sz w:val="28"/>
           <w:szCs w:val="28"/>
         </w:rPr>
-        <w:t>Monday to Friday: 7:30-11:30, 13:30-16:30</w:t>
-      </w:r>
+      </w:pPr>
     </w:p>
     <w:p>
       <w:pPr>
@@ -2512,15 +2523,11 @@
         </w:tabs>
         <w:rPr>
           <w:bCs/>
-          <w:sz w:val="28"/>
-          <w:szCs w:val="28"/>
         </w:rPr>
       </w:pPr>
       <w:r>
         <w:rPr>
           <w:bCs/>
-          <w:sz w:val="28"/>
-          <w:szCs w:val="28"/>
         </w:rPr>
         <w:t>Saturday: 7:30-11:30</w:t>
       </w:r>
@@ -2577,6 +2584,378 @@
                     <a:xfrm>
                       <a:off x="0" y="0"/>
                       <a:ext cx="5108165" cy="2878255"/>
+                    </a:xfrm>
+                    <a:prstGeom prst="rect">
+                      <a:avLst/>
+                    </a:prstGeom>
+                    <a:noFill/>
+                    <a:ln>
+                      <a:noFill/>
+                    </a:ln>
+                  </pic:spPr>
+                </pic:pic>
+              </a:graphicData>
+            </a:graphic>
+          </wp:inline>
+        </w:drawing>
+      </w:r>
+    </w:p>
+    <w:p>
+      <w:pPr>
+        <w:pStyle w:val="ListParagraph"/>
+        <w:numPr>
+          <w:ilvl w:val="0"/>
+          <w:numId w:val="1"/>
+        </w:numPr>
+        <w:tabs>
+          <w:tab w:val="left" w:pos="2730"/>
+          <w:tab w:val="left" w:pos="5420"/>
+        </w:tabs>
+        <w:rPr>
+          <w:b/>
+        </w:rPr>
+      </w:pPr>
+      <w:r>
+        <w:rPr>
+          <w:b/>
+        </w:rPr>
+        <w:t>NameTimeProject have two important religious holidays when they don't work (Exception)</w:t>
+      </w:r>
+    </w:p>
+    <w:p>
+      <w:pPr>
+        <w:pStyle w:val="ListParagraph"/>
+        <w:numPr>
+          <w:ilvl w:val="1"/>
+          <w:numId w:val="1"/>
+        </w:numPr>
+        <w:tabs>
+          <w:tab w:val="left" w:pos="2730"/>
+          <w:tab w:val="left" w:pos="5420"/>
+        </w:tabs>
+        <w:rPr>
+          <w:bCs/>
+        </w:rPr>
+      </w:pPr>
+      <w:r>
+        <w:rPr>
+          <w:bCs/>
+        </w:rPr>
+        <w:t>Calendar 1 - on the last Monday (off 13:00-16:00) of every month. ****</w:t>
+      </w:r>
+    </w:p>
+    <w:p>
+      <w:pPr>
+        <w:pStyle w:val="ListParagraph"/>
+        <w:tabs>
+          <w:tab w:val="left" w:pos="2730"/>
+          <w:tab w:val="left" w:pos="5420"/>
+        </w:tabs>
+        <w:ind w:left="1440"/>
+        <w:rPr>
+          <w:bCs/>
+        </w:rPr>
+      </w:pPr>
+      <w:r>
+        <w:rPr>
+          <w:noProof/>
+        </w:rPr>
+        <w:lastRenderedPageBreak/>
+        <w:drawing>
+          <wp:inline distT="0" distB="0" distL="0" distR="0" wp14:anchorId="6AA51D12" wp14:editId="6447153A">
+            <wp:extent cx="5296402" cy="2984319"/>
+            <wp:effectExtent l="0" t="0" r="0" b="6985"/>
+            <wp:docPr id="1315685673" name="Picture 3" descr="A screenshot of a computer&#10;&#10;Description automatically generated"/>
+            <wp:cNvGraphicFramePr>
+              <a:graphicFrameLocks xmlns:a="http://schemas.openxmlformats.org/drawingml/2006/main" noChangeAspect="1"/>
+            </wp:cNvGraphicFramePr>
+            <a:graphic xmlns:a="http://schemas.openxmlformats.org/drawingml/2006/main">
+              <a:graphicData uri="http://schemas.openxmlformats.org/drawingml/2006/picture">
+                <pic:pic xmlns:pic="http://schemas.openxmlformats.org/drawingml/2006/picture">
+                  <pic:nvPicPr>
+                    <pic:cNvPr id="1315685673" name="Picture 3" descr="A screenshot of a computer&#10;&#10;Description automatically generated"/>
+                    <pic:cNvPicPr>
+                      <a:picLocks noChangeAspect="1" noChangeArrowheads="1"/>
+                    </pic:cNvPicPr>
+                  </pic:nvPicPr>
+                  <pic:blipFill>
+                    <a:blip r:embed="rId32" cstate="print">
+                      <a:extLst>
+                        <a:ext uri="{28A0092B-C50C-407E-A947-70E740481C1C}">
+                          <a14:useLocalDpi xmlns:a14="http://schemas.microsoft.com/office/drawing/2010/main" val="0"/>
+                        </a:ext>
+                      </a:extLst>
+                    </a:blip>
+                    <a:srcRect/>
+                    <a:stretch>
+                      <a:fillRect/>
+                    </a:stretch>
+                  </pic:blipFill>
+                  <pic:spPr bwMode="auto">
+                    <a:xfrm>
+                      <a:off x="0" y="0"/>
+                      <a:ext cx="5300176" cy="2986445"/>
+                    </a:xfrm>
+                    <a:prstGeom prst="rect">
+                      <a:avLst/>
+                    </a:prstGeom>
+                    <a:noFill/>
+                    <a:ln>
+                      <a:noFill/>
+                    </a:ln>
+                  </pic:spPr>
+                </pic:pic>
+              </a:graphicData>
+            </a:graphic>
+          </wp:inline>
+        </w:drawing>
+      </w:r>
+    </w:p>
+    <w:p>
+      <w:pPr>
+        <w:pStyle w:val="ListParagraph"/>
+        <w:tabs>
+          <w:tab w:val="left" w:pos="2730"/>
+          <w:tab w:val="left" w:pos="5420"/>
+        </w:tabs>
+        <w:ind w:left="1440"/>
+        <w:rPr>
+          <w:bCs/>
+        </w:rPr>
+      </w:pPr>
+    </w:p>
+    <w:p>
+      <w:pPr>
+        <w:pStyle w:val="ListParagraph"/>
+        <w:numPr>
+          <w:ilvl w:val="1"/>
+          <w:numId w:val="1"/>
+        </w:numPr>
+        <w:tabs>
+          <w:tab w:val="left" w:pos="2730"/>
+          <w:tab w:val="left" w:pos="5420"/>
+        </w:tabs>
+        <w:rPr>
+          <w:bCs/>
+        </w:rPr>
+      </w:pPr>
+      <w:r>
+        <w:rPr>
+          <w:bCs/>
+        </w:rPr>
+        <w:t>Holiday Day - on April 30th, and May 1st in this year.</w:t>
+      </w:r>
+    </w:p>
+    <w:p>
+      <w:pPr>
+        <w:pStyle w:val="ListParagraph"/>
+        <w:tabs>
+          <w:tab w:val="left" w:pos="2730"/>
+          <w:tab w:val="left" w:pos="5420"/>
+        </w:tabs>
+        <w:ind w:left="1440"/>
+        <w:rPr>
+          <w:bCs/>
+        </w:rPr>
+      </w:pPr>
+      <w:r>
+        <w:rPr>
+          <w:noProof/>
+        </w:rPr>
+        <w:drawing>
+          <wp:inline distT="0" distB="0" distL="0" distR="0" wp14:anchorId="37040243" wp14:editId="4CDD34E3">
+            <wp:extent cx="5301343" cy="2987103"/>
+            <wp:effectExtent l="0" t="0" r="0" b="3810"/>
+            <wp:docPr id="506068777" name="Picture 4" descr="A screenshot of a computer&#10;&#10;Description automatically generated"/>
+            <wp:cNvGraphicFramePr>
+              <a:graphicFrameLocks xmlns:a="http://schemas.openxmlformats.org/drawingml/2006/main" noChangeAspect="1"/>
+            </wp:cNvGraphicFramePr>
+            <a:graphic xmlns:a="http://schemas.openxmlformats.org/drawingml/2006/main">
+              <a:graphicData uri="http://schemas.openxmlformats.org/drawingml/2006/picture">
+                <pic:pic xmlns:pic="http://schemas.openxmlformats.org/drawingml/2006/picture">
+                  <pic:nvPicPr>
+                    <pic:cNvPr id="506068777" name="Picture 4" descr="A screenshot of a computer&#10;&#10;Description automatically generated"/>
+                    <pic:cNvPicPr>
+                      <a:picLocks noChangeAspect="1" noChangeArrowheads="1"/>
+                    </pic:cNvPicPr>
+                  </pic:nvPicPr>
+                  <pic:blipFill>
+                    <a:blip r:embed="rId33" cstate="print">
+                      <a:extLst>
+                        <a:ext uri="{28A0092B-C50C-407E-A947-70E740481C1C}">
+                          <a14:useLocalDpi xmlns:a14="http://schemas.microsoft.com/office/drawing/2010/main" val="0"/>
+                        </a:ext>
+                      </a:extLst>
+                    </a:blip>
+                    <a:srcRect/>
+                    <a:stretch>
+                      <a:fillRect/>
+                    </a:stretch>
+                  </pic:blipFill>
+                  <pic:spPr bwMode="auto">
+                    <a:xfrm>
+                      <a:off x="0" y="0"/>
+                      <a:ext cx="5312497" cy="2993388"/>
+                    </a:xfrm>
+                    <a:prstGeom prst="rect">
+                      <a:avLst/>
+                    </a:prstGeom>
+                    <a:noFill/>
+                    <a:ln>
+                      <a:noFill/>
+                    </a:ln>
+                  </pic:spPr>
+                </pic:pic>
+              </a:graphicData>
+            </a:graphic>
+          </wp:inline>
+        </w:drawing>
+      </w:r>
+    </w:p>
+    <w:p>
+      <w:pPr>
+        <w:pStyle w:val="ListParagraph"/>
+        <w:tabs>
+          <w:tab w:val="left" w:pos="2730"/>
+          <w:tab w:val="left" w:pos="5420"/>
+        </w:tabs>
+        <w:ind w:left="1440"/>
+        <w:rPr>
+          <w:bCs/>
+        </w:rPr>
+      </w:pPr>
+    </w:p>
+    <w:p>
+      <w:pPr>
+        <w:pStyle w:val="ListParagraph"/>
+        <w:numPr>
+          <w:ilvl w:val="0"/>
+          <w:numId w:val="1"/>
+        </w:numPr>
+        <w:tabs>
+          <w:tab w:val="left" w:pos="2730"/>
+          <w:tab w:val="left" w:pos="5420"/>
+        </w:tabs>
+        <w:rPr>
+          <w:b/>
+        </w:rPr>
+      </w:pPr>
+      <w:r>
+        <w:rPr>
+          <w:b/>
+        </w:rPr>
+        <w:t>Assign the NameTimeProject to your Project and display the Project Information.</w:t>
+      </w:r>
+    </w:p>
+    <w:p>
+      <w:pPr>
+        <w:pStyle w:val="ListParagraph"/>
+        <w:tabs>
+          <w:tab w:val="left" w:pos="2730"/>
+          <w:tab w:val="left" w:pos="5420"/>
+        </w:tabs>
+        <w:rPr>
+          <w:b/>
+        </w:rPr>
+      </w:pPr>
+      <w:r>
+        <w:rPr>
+          <w:noProof/>
+        </w:rPr>
+        <w:lastRenderedPageBreak/>
+        <w:drawing>
+          <wp:inline distT="0" distB="0" distL="0" distR="0" wp14:anchorId="46888BF2" wp14:editId="5A83D7A0">
+            <wp:extent cx="4870938" cy="2744066"/>
+            <wp:effectExtent l="0" t="0" r="6350" b="0"/>
+            <wp:docPr id="1664112178" name="Picture 6" descr="A screenshot of a computer&#10;&#10;Description automatically generated"/>
+            <wp:cNvGraphicFramePr>
+              <a:graphicFrameLocks xmlns:a="http://schemas.openxmlformats.org/drawingml/2006/main" noChangeAspect="1"/>
+            </wp:cNvGraphicFramePr>
+            <a:graphic xmlns:a="http://schemas.openxmlformats.org/drawingml/2006/main">
+              <a:graphicData uri="http://schemas.openxmlformats.org/drawingml/2006/picture">
+                <pic:pic xmlns:pic="http://schemas.openxmlformats.org/drawingml/2006/picture">
+                  <pic:nvPicPr>
+                    <pic:cNvPr id="1664112178" name="Picture 6" descr="A screenshot of a computer&#10;&#10;Description automatically generated"/>
+                    <pic:cNvPicPr>
+                      <a:picLocks noChangeAspect="1" noChangeArrowheads="1"/>
+                    </pic:cNvPicPr>
+                  </pic:nvPicPr>
+                  <pic:blipFill>
+                    <a:blip r:embed="rId34" cstate="print">
+                      <a:extLst>
+                        <a:ext uri="{28A0092B-C50C-407E-A947-70E740481C1C}">
+                          <a14:useLocalDpi xmlns:a14="http://schemas.microsoft.com/office/drawing/2010/main" val="0"/>
+                        </a:ext>
+                      </a:extLst>
+                    </a:blip>
+                    <a:srcRect/>
+                    <a:stretch>
+                      <a:fillRect/>
+                    </a:stretch>
+                  </pic:blipFill>
+                  <pic:spPr bwMode="auto">
+                    <a:xfrm>
+                      <a:off x="0" y="0"/>
+                      <a:ext cx="4882732" cy="2750710"/>
+                    </a:xfrm>
+                    <a:prstGeom prst="rect">
+                      <a:avLst/>
+                    </a:prstGeom>
+                    <a:noFill/>
+                    <a:ln>
+                      <a:noFill/>
+                    </a:ln>
+                  </pic:spPr>
+                </pic:pic>
+              </a:graphicData>
+            </a:graphic>
+          </wp:inline>
+        </w:drawing>
+      </w:r>
+      <w:r>
+        <w:rPr>
+          <w:bCs/>
+        </w:rPr>
+        <w:tab/>
+      </w:r>
+      <w:r>
+        <w:rPr>
+          <w:noProof/>
+        </w:rPr>
+        <w:drawing>
+          <wp:inline distT="0" distB="0" distL="0" distR="0" wp14:anchorId="5F8404A3" wp14:editId="77573526">
+            <wp:extent cx="4853354" cy="2734160"/>
+            <wp:effectExtent l="0" t="0" r="4445" b="9525"/>
+            <wp:docPr id="395519751" name="Picture 5" descr="A screenshot of a computer&#10;&#10;Description automatically generated"/>
+            <wp:cNvGraphicFramePr>
+              <a:graphicFrameLocks xmlns:a="http://schemas.openxmlformats.org/drawingml/2006/main" noChangeAspect="1"/>
+            </wp:cNvGraphicFramePr>
+            <a:graphic xmlns:a="http://schemas.openxmlformats.org/drawingml/2006/main">
+              <a:graphicData uri="http://schemas.openxmlformats.org/drawingml/2006/picture">
+                <pic:pic xmlns:pic="http://schemas.openxmlformats.org/drawingml/2006/picture">
+                  <pic:nvPicPr>
+                    <pic:cNvPr id="395519751" name="Picture 5" descr="A screenshot of a computer&#10;&#10;Description automatically generated"/>
+                    <pic:cNvPicPr>
+                      <a:picLocks noChangeAspect="1" noChangeArrowheads="1"/>
+                    </pic:cNvPicPr>
+                  </pic:nvPicPr>
+                  <pic:blipFill>
+                    <a:blip r:embed="rId35" cstate="print">
+                      <a:extLst>
+                        <a:ext uri="{28A0092B-C50C-407E-A947-70E740481C1C}">
+                          <a14:useLocalDpi xmlns:a14="http://schemas.microsoft.com/office/drawing/2010/main" val="0"/>
+                        </a:ext>
+                      </a:extLst>
+                    </a:blip>
+                    <a:srcRect/>
+                    <a:stretch>
+                      <a:fillRect/>
+                    </a:stretch>
+                  </pic:blipFill>
+                  <pic:spPr bwMode="auto">
+                    <a:xfrm>
+                      <a:off x="0" y="0"/>
+                      <a:ext cx="4879129" cy="2748681"/>
                     </a:xfrm>
                     <a:prstGeom prst="rect">
                       <a:avLst/>
@@ -3175,7 +3554,6 @@
   <w:style w:type="character" w:default="1" w:styleId="DefaultParagraphFont">
     <w:name w:val="Default Paragraph Font"/>
     <w:uiPriority w:val="1"/>
-    <w:semiHidden/>
     <w:unhideWhenUsed/>
   </w:style>
   <w:style w:type="table" w:default="1" w:styleId="TableNormal">

</xml_diff>